<commit_message>
Templates corretti con lista funzionante
</commit_message>
<xml_diff>
--- a/templates/CertificatoMalattia.docx
+++ b/templates/CertificatoMalattia.docx
@@ -65,65 +65,116 @@
           <w:noProof/>
           <w:lang w:val="it-IT"/>
         </w:rPr>
-        <w:t>9 ottobre 2020</w:t>
+        <w:t>11 ottobre 2020</w:t>
       </w:r>
       <w:r>
         <w:fldChar w:fldCharType="end"/>
       </w:r>
     </w:p>
     <w:p>
-      <w:fldSimple w:instr=" MERGEFIELD $doctor \* MERGEFORMAT ">
-        <w:r>
-          <w:rPr>
-            <w:noProof/>
-          </w:rPr>
-          <w:t>«$doctor»</w:t>
-        </w:r>
-      </w:fldSimple>
-    </w:p>
-    <w:p>
-      <w:fldSimple w:instr=" MERGEFIELD $address \* MERGEFORMAT ">
-        <w:r>
-          <w:rPr>
-            <w:noProof/>
-          </w:rPr>
-          <w:t>«$</w:t>
-        </w:r>
-        <w:r>
-          <w:rPr>
-            <w:noProof/>
-          </w:rPr>
-          <w:t>doctorA</w:t>
-        </w:r>
-        <w:r>
-          <w:rPr>
-            <w:noProof/>
-          </w:rPr>
-          <w:t>ddress»</w:t>
-        </w:r>
-      </w:fldSimple>
-    </w:p>
-    <w:p>
-      <w:fldSimple w:instr=" MERGEFIELD $phone \* MERGEFORMAT ">
-        <w:r>
-          <w:rPr>
-            <w:noProof/>
-          </w:rPr>
-          <w:t>«$</w:t>
-        </w:r>
-        <w:r>
-          <w:rPr>
-            <w:noProof/>
-          </w:rPr>
-          <w:t>doctorP</w:t>
-        </w:r>
-        <w:r>
-          <w:rPr>
-            <w:noProof/>
-          </w:rPr>
-          <w:t>hone»</w:t>
-        </w:r>
-      </w:fldSimple>
+      <w:r>
+        <w:fldChar w:fldCharType="begin"/>
+      </w:r>
+      <w:r>
+        <w:instrText xml:space="preserve"> MERGEFIELD $doctor </w:instrText>
+      </w:r>
+      <w:r>
+        <w:fldChar w:fldCharType="separate"/>
+      </w:r>
+      <w:r>
+        <w:rPr>
+          <w:noProof/>
+        </w:rPr>
+        <w:t>«$doctor»</w:t>
+      </w:r>
+      <w:r>
+        <w:rPr>
+          <w:noProof/>
+        </w:rPr>
+        <w:fldChar w:fldCharType="end"/>
+      </w:r>
+    </w:p>
+    <w:p>
+      <w:r>
+        <w:fldChar w:fldCharType="begin"/>
+      </w:r>
+      <w:r>
+        <w:instrText xml:space="preserve"> MERGEFIELD $</w:instrText>
+      </w:r>
+      <w:r>
+        <w:instrText>doctorA</w:instrText>
+      </w:r>
+      <w:r>
+        <w:instrText xml:space="preserve">ddress </w:instrText>
+      </w:r>
+      <w:r>
+        <w:fldChar w:fldCharType="separate"/>
+      </w:r>
+      <w:r>
+        <w:rPr>
+          <w:noProof/>
+        </w:rPr>
+        <w:t>«$</w:t>
+      </w:r>
+      <w:r>
+        <w:rPr>
+          <w:noProof/>
+        </w:rPr>
+        <w:t>doctorA</w:t>
+      </w:r>
+      <w:r>
+        <w:rPr>
+          <w:noProof/>
+        </w:rPr>
+        <w:t>ddress»</w:t>
+      </w:r>
+      <w:r>
+        <w:rPr>
+          <w:noProof/>
+        </w:rPr>
+        <w:fldChar w:fldCharType="end"/>
+      </w:r>
+    </w:p>
+    <w:p>
+      <w:r>
+        <w:fldChar w:fldCharType="begin"/>
+      </w:r>
+      <w:r>
+        <w:instrText xml:space="preserve"> MERGEFIELD $</w:instrText>
+      </w:r>
+      <w:r>
+        <w:instrText>doctorP</w:instrText>
+      </w:r>
+      <w:r>
+        <w:instrText xml:space="preserve">hone </w:instrText>
+      </w:r>
+      <w:r>
+        <w:fldChar w:fldCharType="separate"/>
+      </w:r>
+      <w:r>
+        <w:rPr>
+          <w:noProof/>
+        </w:rPr>
+        <w:t>«$</w:t>
+      </w:r>
+      <w:r>
+        <w:rPr>
+          <w:noProof/>
+        </w:rPr>
+        <w:t>doctorP</w:t>
+      </w:r>
+      <w:r>
+        <w:rPr>
+          <w:noProof/>
+        </w:rPr>
+        <w:t>hone»</w:t>
+      </w:r>
+      <w:r>
+        <w:rPr>
+          <w:noProof/>
+        </w:rPr>
+        <w:fldChar w:fldCharType="end"/>
+      </w:r>
     </w:p>
     <w:p/>
     <w:p>
@@ -160,7 +211,7 @@
         <w:rPr>
           <w:lang w:val="it-IT"/>
         </w:rPr>
-        <w:instrText xml:space="preserve"> MERGEFIELD patientFirstname \* MERGEFORMAT </w:instrText>
+        <w:instrText xml:space="preserve"> MERGEFIELD $patientFirstname </w:instrText>
       </w:r>
       <w:r>
         <w:rPr>
@@ -197,7 +248,19 @@
         <w:rPr>
           <w:lang w:val="it-IT"/>
         </w:rPr>
-        <w:instrText xml:space="preserve"> MERGEFIELD patientFirstname \* MERGEFORMAT </w:instrText>
+        <w:instrText xml:space="preserve"> MERGEFIELD $</w:instrText>
+      </w:r>
+      <w:r>
+        <w:rPr>
+          <w:lang w:val="it-IT"/>
+        </w:rPr>
+        <w:instrText>patientLastname</w:instrText>
+      </w:r>
+      <w:r>
+        <w:rPr>
+          <w:lang w:val="it-IT"/>
+        </w:rPr>
+        <w:instrText xml:space="preserve"> </w:instrText>
       </w:r>
       <w:r>
         <w:rPr>
@@ -246,7 +309,19 @@
         <w:rPr>
           <w:lang w:val="it-IT"/>
         </w:rPr>
-        <w:instrText xml:space="preserve"> MERGEFIELD $birthPlace \* MERGEFORMAT </w:instrText>
+        <w:instrText xml:space="preserve"> MERGEFIELD $</w:instrText>
+      </w:r>
+      <w:r>
+        <w:rPr>
+          <w:lang w:val="it-IT"/>
+        </w:rPr>
+        <w:instrText>patientB</w:instrText>
+      </w:r>
+      <w:r>
+        <w:rPr>
+          <w:lang w:val="it-IT"/>
+        </w:rPr>
+        <w:instrText xml:space="preserve">irthPlace </w:instrText>
       </w:r>
       <w:r>
         <w:rPr>
@@ -285,254 +360,308 @@
         <w:rPr>
           <w:lang w:val="it-IT"/>
         </w:rPr>
-        <w:t xml:space="preserve">,  il </w:t>
-      </w:r>
-      <w:r>
-        <w:rPr>
-          <w:lang w:val="it-IT"/>
-        </w:rPr>
-        <w:t xml:space="preserve">: </w:t>
-      </w:r>
-      <w:r>
-        <w:fldChar w:fldCharType="begin"/>
-      </w:r>
-      <w:r>
-        <w:rPr>
-          <w:lang w:val="it-IT"/>
-        </w:rPr>
-        <w:instrText xml:space="preserve"> MERGEFIELD $dateofBirth \* MERGEFORMAT </w:instrText>
-      </w:r>
-      <w:r>
-        <w:fldChar w:fldCharType="separate"/>
-      </w:r>
-      <w:r>
-        <w:rPr>
-          <w:noProof/>
-          <w:lang w:val="it-IT"/>
-        </w:rPr>
-        <w:t>«$</w:t>
-      </w:r>
-      <w:r>
-        <w:rPr>
-          <w:noProof/>
-          <w:lang w:val="it-IT"/>
-        </w:rPr>
-        <w:t>patientD</w:t>
-      </w:r>
-      <w:r>
-        <w:rPr>
-          <w:noProof/>
-          <w:lang w:val="it-IT"/>
-        </w:rPr>
-        <w:t>ateofBirth»</w:t>
-      </w:r>
-      <w:r>
-        <w:fldChar w:fldCharType="end"/>
-      </w:r>
-    </w:p>
-    <w:p>
-      <w:pPr>
-        <w:rPr>
-          <w:lang w:val="it-IT"/>
-        </w:rPr>
-      </w:pPr>
-    </w:p>
-    <w:p>
-      <w:pPr>
-        <w:rPr>
-          <w:lang w:val="it-IT"/>
-        </w:rPr>
-      </w:pPr>
-      <w:r>
-        <w:rPr>
-          <w:lang w:val="it-IT"/>
-        </w:rPr>
-        <w:t xml:space="preserve">Il paziente </w:t>
-      </w:r>
-      <w:r>
-        <w:rPr>
-          <w:lang w:val="it-IT"/>
-        </w:rPr>
-        <w:fldChar w:fldCharType="begin"/>
-      </w:r>
-      <w:r>
-        <w:rPr>
-          <w:lang w:val="it-IT"/>
-        </w:rPr>
-        <w:instrText xml:space="preserve"> MERGEFIELD patientFirstname \* MERGEFORMAT </w:instrText>
-      </w:r>
-      <w:r>
-        <w:rPr>
-          <w:lang w:val="it-IT"/>
-        </w:rPr>
-        <w:fldChar w:fldCharType="separate"/>
-      </w:r>
-      <w:r>
-        <w:rPr>
-          <w:noProof/>
-          <w:lang w:val="it-IT"/>
-        </w:rPr>
-        <w:t>«patientFirstname»</w:t>
-      </w:r>
-      <w:r>
-        <w:rPr>
-          <w:lang w:val="it-IT"/>
-        </w:rPr>
-        <w:fldChar w:fldCharType="end"/>
-      </w:r>
-      <w:r>
-        <w:rPr>
-          <w:lang w:val="it-IT"/>
-        </w:rPr>
-        <w:t xml:space="preserve"> </w:t>
-      </w:r>
-      <w:r>
-        <w:rPr>
-          <w:lang w:val="it-IT"/>
-        </w:rPr>
-        <w:fldChar w:fldCharType="begin"/>
-      </w:r>
-      <w:r>
-        <w:rPr>
-          <w:lang w:val="it-IT"/>
-        </w:rPr>
-        <w:instrText xml:space="preserve"> MERGEFIELD patientFirstname \* MERGEFORMAT </w:instrText>
-      </w:r>
-      <w:r>
-        <w:rPr>
-          <w:lang w:val="it-IT"/>
-        </w:rPr>
-        <w:fldChar w:fldCharType="separate"/>
-      </w:r>
-      <w:r>
-        <w:rPr>
-          <w:noProof/>
-          <w:lang w:val="it-IT"/>
-        </w:rPr>
-        <w:t>«patientFirstname»</w:t>
-      </w:r>
-      <w:r>
-        <w:rPr>
-          <w:lang w:val="it-IT"/>
-        </w:rPr>
-        <w:fldChar w:fldCharType="end"/>
-      </w:r>
-      <w:r>
-        <w:rPr>
-          <w:lang w:val="it-IT"/>
-        </w:rPr>
-        <w:t xml:space="preserve"> è esonerato dall’attività lavorativa dal </w:t>
-      </w:r>
-      <w:r>
-        <w:rPr>
-          <w:lang w:val="it-IT"/>
-        </w:rPr>
-        <w:fldChar w:fldCharType="begin"/>
-      </w:r>
-      <w:r>
-        <w:rPr>
-          <w:lang w:val="it-IT"/>
-        </w:rPr>
-        <w:instrText xml:space="preserve"> MERGEFIELD beginningDate \* MERGEFORMAT </w:instrText>
-      </w:r>
-      <w:r>
-        <w:rPr>
-          <w:lang w:val="it-IT"/>
-        </w:rPr>
-        <w:fldChar w:fldCharType="separate"/>
-      </w:r>
-      <w:r>
-        <w:rPr>
-          <w:noProof/>
-          <w:lang w:val="it-IT"/>
-        </w:rPr>
-        <w:t>«$beginningDate»</w:t>
-      </w:r>
-      <w:r>
-        <w:rPr>
-          <w:lang w:val="it-IT"/>
-        </w:rPr>
-        <w:fldChar w:fldCharType="end"/>
-      </w:r>
-      <w:r>
-        <w:rPr>
-          <w:lang w:val="it-IT"/>
-        </w:rPr>
-        <w:t xml:space="preserve"> al </w:t>
-      </w:r>
-      <w:r>
-        <w:rPr>
-          <w:lang w:val="it-IT"/>
-        </w:rPr>
-        <w:fldChar w:fldCharType="begin"/>
-      </w:r>
-      <w:r>
-        <w:rPr>
-          <w:lang w:val="it-IT"/>
-        </w:rPr>
-        <w:instrText xml:space="preserve"> MERGEFIELD beginningDate \* MERGEFORMAT </w:instrText>
-      </w:r>
-      <w:r>
-        <w:rPr>
-          <w:lang w:val="it-IT"/>
-        </w:rPr>
-        <w:fldChar w:fldCharType="separate"/>
-      </w:r>
-      <w:r>
-        <w:rPr>
-          <w:noProof/>
-          <w:lang w:val="it-IT"/>
-        </w:rPr>
-        <w:t>«$endingDate»</w:t>
-      </w:r>
-      <w:r>
-        <w:rPr>
-          <w:lang w:val="it-IT"/>
-        </w:rPr>
-        <w:fldChar w:fldCharType="end"/>
-      </w:r>
-      <w:r>
-        <w:rPr>
-          <w:lang w:val="it-IT"/>
-        </w:rPr>
-        <w:t xml:space="preserve"> compreso. Dopo aver esaminato le condizioni del paziente, ho determinato che è affetto da </w:t>
-      </w:r>
-      <w:r>
-        <w:rPr>
-          <w:lang w:val="it-IT"/>
-        </w:rPr>
-        <w:fldChar w:fldCharType="begin"/>
-      </w:r>
-      <w:r>
-        <w:rPr>
-          <w:lang w:val="it-IT"/>
-        </w:rPr>
-        <w:instrText xml:space="preserve"> MERGEFIELD beginningDate \* MERGEFORMAT </w:instrText>
-      </w:r>
-      <w:r>
-        <w:rPr>
-          <w:lang w:val="it-IT"/>
-        </w:rPr>
-        <w:fldChar w:fldCharType="separate"/>
-      </w:r>
-      <w:r>
-        <w:rPr>
-          <w:noProof/>
-          <w:lang w:val="it-IT"/>
-        </w:rPr>
-        <w:t>«$</w:t>
-      </w:r>
-      <w:r>
-        <w:rPr>
-          <w:noProof/>
-          <w:lang w:val="it-IT"/>
-        </w:rPr>
-        <w:t>sickness</w:t>
+        <w:t xml:space="preserve">, </w:t>
       </w:r>
       <w:bookmarkStart w:id="0" w:name="_GoBack"/>
       <w:bookmarkEnd w:id="0"/>
       <w:r>
         <w:rPr>
+          <w:lang w:val="it-IT"/>
+        </w:rPr>
+        <w:t xml:space="preserve">il </w:t>
+      </w:r>
+      <w:r>
+        <w:rPr>
+          <w:lang w:val="it-IT"/>
+        </w:rPr>
+        <w:t xml:space="preserve">: </w:t>
+      </w:r>
+      <w:r>
+        <w:fldChar w:fldCharType="begin"/>
+      </w:r>
+      <w:r>
+        <w:rPr>
+          <w:lang w:val="it-IT"/>
+        </w:rPr>
+        <w:instrText xml:space="preserve"> MERGEFIELD $</w:instrText>
+      </w:r>
+      <w:r>
+        <w:rPr>
+          <w:lang w:val="it-IT"/>
+        </w:rPr>
+        <w:instrText>patientD</w:instrText>
+      </w:r>
+      <w:r>
+        <w:rPr>
+          <w:lang w:val="it-IT"/>
+        </w:rPr>
+        <w:instrText xml:space="preserve">ateofBirth </w:instrText>
+      </w:r>
+      <w:r>
+        <w:fldChar w:fldCharType="separate"/>
+      </w:r>
+      <w:r>
+        <w:rPr>
+          <w:noProof/>
+          <w:lang w:val="it-IT"/>
+        </w:rPr>
+        <w:t>«$</w:t>
+      </w:r>
+      <w:r>
+        <w:rPr>
+          <w:noProof/>
+          <w:lang w:val="it-IT"/>
+        </w:rPr>
+        <w:t>patientD</w:t>
+      </w:r>
+      <w:r>
+        <w:rPr>
+          <w:noProof/>
+          <w:lang w:val="it-IT"/>
+        </w:rPr>
+        <w:t>ateofBirth»</w:t>
+      </w:r>
+      <w:r>
+        <w:fldChar w:fldCharType="end"/>
+      </w:r>
+    </w:p>
+    <w:p>
+      <w:pPr>
+        <w:rPr>
+          <w:lang w:val="it-IT"/>
+        </w:rPr>
+      </w:pPr>
+    </w:p>
+    <w:p>
+      <w:pPr>
+        <w:rPr>
+          <w:lang w:val="it-IT"/>
+        </w:rPr>
+      </w:pPr>
+      <w:r>
+        <w:rPr>
+          <w:lang w:val="it-IT"/>
+        </w:rPr>
+        <w:t xml:space="preserve">Il paziente </w:t>
+      </w:r>
+      <w:r>
+        <w:rPr>
+          <w:lang w:val="it-IT"/>
+        </w:rPr>
+        <w:fldChar w:fldCharType="begin"/>
+      </w:r>
+      <w:r>
+        <w:rPr>
+          <w:lang w:val="it-IT"/>
+        </w:rPr>
+        <w:instrText xml:space="preserve"> MERGEFIELD $patientFirstname </w:instrText>
+      </w:r>
+      <w:r>
+        <w:rPr>
+          <w:lang w:val="it-IT"/>
+        </w:rPr>
+        <w:fldChar w:fldCharType="separate"/>
+      </w:r>
+      <w:r>
+        <w:rPr>
+          <w:noProof/>
+          <w:lang w:val="it-IT"/>
+        </w:rPr>
+        <w:t>«patientFirstname»</w:t>
+      </w:r>
+      <w:r>
+        <w:rPr>
+          <w:lang w:val="it-IT"/>
+        </w:rPr>
+        <w:fldChar w:fldCharType="end"/>
+      </w:r>
+      <w:r>
+        <w:rPr>
+          <w:lang w:val="it-IT"/>
+        </w:rPr>
+        <w:t xml:space="preserve"> </w:t>
+      </w:r>
+      <w:r>
+        <w:rPr>
+          <w:lang w:val="it-IT"/>
+        </w:rPr>
+        <w:fldChar w:fldCharType="begin"/>
+      </w:r>
+      <w:r>
+        <w:rPr>
+          <w:lang w:val="it-IT"/>
+        </w:rPr>
+        <w:instrText xml:space="preserve"> MERGEFIELD $</w:instrText>
+      </w:r>
+      <w:r>
+        <w:rPr>
+          <w:lang w:val="it-IT"/>
+        </w:rPr>
+        <w:instrText>patientLastname</w:instrText>
+      </w:r>
+      <w:r>
+        <w:rPr>
+          <w:lang w:val="it-IT"/>
+        </w:rPr>
+        <w:instrText xml:space="preserve"> </w:instrText>
+      </w:r>
+      <w:r>
+        <w:rPr>
+          <w:lang w:val="it-IT"/>
+        </w:rPr>
+        <w:fldChar w:fldCharType="separate"/>
+      </w:r>
+      <w:r>
+        <w:rPr>
+          <w:noProof/>
+          <w:lang w:val="it-IT"/>
+        </w:rPr>
+        <w:t>«patientFirstname»</w:t>
+      </w:r>
+      <w:r>
+        <w:rPr>
+          <w:lang w:val="it-IT"/>
+        </w:rPr>
+        <w:fldChar w:fldCharType="end"/>
+      </w:r>
+      <w:r>
+        <w:rPr>
+          <w:lang w:val="it-IT"/>
+        </w:rPr>
+        <w:t xml:space="preserve"> è esonerato dall’attività lavorativa dal </w:t>
+      </w:r>
+      <w:r>
+        <w:rPr>
+          <w:lang w:val="it-IT"/>
+        </w:rPr>
+        <w:fldChar w:fldCharType="begin"/>
+      </w:r>
+      <w:r>
+        <w:rPr>
+          <w:lang w:val="it-IT"/>
+        </w:rPr>
+        <w:instrText xml:space="preserve"> MERGEFIELD $beginningDate </w:instrText>
+      </w:r>
+      <w:r>
+        <w:rPr>
+          <w:lang w:val="it-IT"/>
+        </w:rPr>
+        <w:fldChar w:fldCharType="separate"/>
+      </w:r>
+      <w:r>
+        <w:rPr>
+          <w:noProof/>
+          <w:lang w:val="it-IT"/>
+        </w:rPr>
+        <w:t>«$beginningDate»</w:t>
+      </w:r>
+      <w:r>
+        <w:rPr>
+          <w:lang w:val="it-IT"/>
+        </w:rPr>
+        <w:fldChar w:fldCharType="end"/>
+      </w:r>
+      <w:r>
+        <w:rPr>
+          <w:lang w:val="it-IT"/>
+        </w:rPr>
+        <w:t xml:space="preserve"> al </w:t>
+      </w:r>
+      <w:r>
+        <w:rPr>
+          <w:lang w:val="it-IT"/>
+        </w:rPr>
+        <w:fldChar w:fldCharType="begin"/>
+      </w:r>
+      <w:r>
+        <w:rPr>
+          <w:lang w:val="it-IT"/>
+        </w:rPr>
+        <w:instrText xml:space="preserve"> MERGEFIELD $</w:instrText>
+      </w:r>
+      <w:r>
+        <w:rPr>
+          <w:lang w:val="it-IT"/>
+        </w:rPr>
+        <w:instrText>end</w:instrText>
+      </w:r>
+      <w:r>
+        <w:rPr>
+          <w:lang w:val="it-IT"/>
+        </w:rPr>
+        <w:instrText xml:space="preserve">ingDate </w:instrText>
+      </w:r>
+      <w:r>
+        <w:rPr>
+          <w:lang w:val="it-IT"/>
+        </w:rPr>
+        <w:fldChar w:fldCharType="separate"/>
+      </w:r>
+      <w:r>
+        <w:rPr>
+          <w:noProof/>
+          <w:lang w:val="it-IT"/>
+        </w:rPr>
+        <w:t>«$endingDate»</w:t>
+      </w:r>
+      <w:r>
+        <w:rPr>
+          <w:lang w:val="it-IT"/>
+        </w:rPr>
+        <w:fldChar w:fldCharType="end"/>
+      </w:r>
+      <w:r>
+        <w:rPr>
+          <w:lang w:val="it-IT"/>
+        </w:rPr>
+        <w:t xml:space="preserve"> compreso. Dopo aver esaminato le condizioni del paziente, ho determinato che è affetto da </w:t>
+      </w:r>
+      <w:r>
+        <w:rPr>
+          <w:lang w:val="it-IT"/>
+        </w:rPr>
+        <w:fldChar w:fldCharType="begin"/>
+      </w:r>
+      <w:r>
+        <w:rPr>
+          <w:lang w:val="it-IT"/>
+        </w:rPr>
+        <w:instrText xml:space="preserve"> MERGEFIELD $</w:instrText>
+      </w:r>
+      <w:r>
+        <w:rPr>
+          <w:lang w:val="it-IT"/>
+        </w:rPr>
+        <w:instrText>sickness</w:instrText>
+      </w:r>
+      <w:r>
+        <w:rPr>
+          <w:lang w:val="it-IT"/>
+        </w:rPr>
+        <w:instrText xml:space="preserve"> </w:instrText>
+      </w:r>
+      <w:r>
+        <w:rPr>
+          <w:lang w:val="it-IT"/>
+        </w:rPr>
+        <w:fldChar w:fldCharType="separate"/>
+      </w:r>
+      <w:r>
+        <w:rPr>
+          <w:noProof/>
+          <w:lang w:val="it-IT"/>
+        </w:rPr>
+        <w:t>«$</w:t>
+      </w:r>
+      <w:r>
+        <w:rPr>
+          <w:noProof/>
+          <w:lang w:val="it-IT"/>
+        </w:rPr>
+        <w:t>sickness</w:t>
+      </w:r>
+      <w:r>
+        <w:rPr>
           <w:noProof/>
           <w:lang w:val="it-IT"/>
         </w:rPr>
@@ -551,7 +680,13 @@
         <w:t xml:space="preserve"> e necessita di cure e riposo.</w:t>
       </w:r>
     </w:p>
-    <w:p/>
+    <w:p>
+      <w:pPr>
+        <w:rPr>
+          <w:lang w:val="it-IT"/>
+        </w:rPr>
+      </w:pPr>
+    </w:p>
     <w:tbl>
       <w:tblPr>
         <w:tblStyle w:val="Grigliatabella"/>
@@ -584,14 +719,26 @@
             </w:tcBorders>
             <w:vAlign w:val="bottom"/>
           </w:tcPr>
-          <w:p/>
+          <w:p>
+            <w:pPr>
+              <w:rPr>
+                <w:lang w:val="it-IT"/>
+              </w:rPr>
+            </w:pPr>
+          </w:p>
         </w:tc>
         <w:tc>
           <w:tcPr>
             <w:tcW w:w="6948" w:type="dxa"/>
             <w:vAlign w:val="bottom"/>
           </w:tcPr>
-          <w:p/>
+          <w:p>
+            <w:pPr>
+              <w:rPr>
+                <w:lang w:val="it-IT"/>
+              </w:rPr>
+            </w:pPr>
+          </w:p>
         </w:tc>
       </w:tr>
     </w:tbl>
@@ -612,7 +759,19 @@
         <w:rPr>
           <w:lang w:val="it-IT"/>
         </w:rPr>
-        <w:instrText xml:space="preserve"> MERGEFIELD beginningDate \* MERGEFORMAT </w:instrText>
+        <w:instrText xml:space="preserve"> MERGEFIELD $</w:instrText>
+      </w:r>
+      <w:r>
+        <w:rPr>
+          <w:lang w:val="it-IT"/>
+        </w:rPr>
+        <w:instrText>doctor</w:instrText>
+      </w:r>
+      <w:r>
+        <w:rPr>
+          <w:lang w:val="it-IT"/>
+        </w:rPr>
+        <w:instrText xml:space="preserve"> </w:instrText>
       </w:r>
       <w:r>
         <w:rPr>
@@ -967,6 +1126,7 @@
     <w:lsdException w:name="HTML Sample" w:semiHidden="1" w:unhideWhenUsed="1"/>
     <w:lsdException w:name="HTML Typewriter" w:semiHidden="1" w:unhideWhenUsed="1"/>
     <w:lsdException w:name="HTML Variable" w:semiHidden="1" w:unhideWhenUsed="1"/>
+    <w:lsdException w:name="Normal Table" w:semiHidden="1" w:unhideWhenUsed="1"/>
     <w:lsdException w:name="annotation subject" w:semiHidden="1" w:unhideWhenUsed="1"/>
     <w:lsdException w:name="No List" w:semiHidden="1" w:unhideWhenUsed="1"/>
     <w:lsdException w:name="Outline List 1" w:semiHidden="1" w:unhideWhenUsed="1"/>
@@ -1012,9 +1172,11 @@
     <w:lsdException w:name="Table Subtle 1" w:semiHidden="1" w:unhideWhenUsed="1"/>
     <w:lsdException w:name="Table Subtle 2" w:semiHidden="1" w:unhideWhenUsed="1"/>
     <w:lsdException w:name="Table Web 1" w:semiHidden="1" w:unhideWhenUsed="1"/>
+    <w:lsdException w:name="Table Web 2" w:semiHidden="1" w:unhideWhenUsed="1"/>
     <w:lsdException w:name="Table Web 3" w:semiHidden="1" w:unhideWhenUsed="1"/>
     <w:lsdException w:name="Balloon Text" w:semiHidden="1" w:unhideWhenUsed="1"/>
     <w:lsdException w:name="Table Grid" w:uiPriority="59"/>
+    <w:lsdException w:name="Table Theme" w:semiHidden="1" w:unhideWhenUsed="1"/>
     <w:lsdException w:name="Placeholder Text" w:semiHidden="1"/>
     <w:lsdException w:name="No Spacing" w:uiPriority="1" w:qFormat="1"/>
     <w:lsdException w:name="Light Shading" w:uiPriority="60"/>

</xml_diff>

<commit_message>
GET and POST tests implemented. Minor correction to CertificatoMalattia.docx.
</commit_message>
<xml_diff>
--- a/templates/CertificatoMalattia.docx
+++ b/templates/CertificatoMalattia.docx
@@ -1,6 +1,6 @@
 
 <file path=word/document.xml><?xml version="1.0" encoding="utf-8"?>
-<w:document xmlns:wpc="http://schemas.microsoft.com/office/word/2010/wordprocessingCanvas" xmlns:mo="http://schemas.microsoft.com/office/mac/office/2008/main" xmlns:mc="http://schemas.openxmlformats.org/markup-compatibility/2006" xmlns:mv="urn:schemas-microsoft-com:mac:vml" xmlns:o="urn:schemas-microsoft-com:office:office" xmlns:r="http://schemas.openxmlformats.org/officeDocument/2006/relationships" xmlns:m="http://schemas.openxmlformats.org/officeDocument/2006/math" xmlns:v="urn:schemas-microsoft-com:vml" xmlns:wp14="http://schemas.microsoft.com/office/word/2010/wordprocessingDrawing" xmlns:wp="http://schemas.openxmlformats.org/drawingml/2006/wordprocessingDrawing" xmlns:w10="urn:schemas-microsoft-com:office:word" xmlns:w="http://schemas.openxmlformats.org/wordprocessingml/2006/main" xmlns:w14="http://schemas.microsoft.com/office/word/2010/wordml" xmlns:w15="http://schemas.microsoft.com/office/word/2012/wordml" xmlns:wpg="http://schemas.microsoft.com/office/word/2010/wordprocessingGroup" xmlns:wpi="http://schemas.microsoft.com/office/word/2010/wordprocessingInk" xmlns:wne="http://schemas.microsoft.com/office/word/2006/wordml" xmlns:wps="http://schemas.microsoft.com/office/word/2010/wordprocessingShape" mc:Ignorable="w14 w15 wp14">
+<w:document xmlns:wpc="http://schemas.microsoft.com/office/word/2010/wordprocessingCanvas" xmlns:cx="http://schemas.microsoft.com/office/drawing/2014/chartex" xmlns:cx1="http://schemas.microsoft.com/office/drawing/2015/9/8/chartex" xmlns:cx2="http://schemas.microsoft.com/office/drawing/2015/10/21/chartex" xmlns:cx3="http://schemas.microsoft.com/office/drawing/2016/5/9/chartex" xmlns:cx4="http://schemas.microsoft.com/office/drawing/2016/5/10/chartex" xmlns:cx5="http://schemas.microsoft.com/office/drawing/2016/5/11/chartex" xmlns:cx6="http://schemas.microsoft.com/office/drawing/2016/5/12/chartex" xmlns:cx7="http://schemas.microsoft.com/office/drawing/2016/5/13/chartex" xmlns:cx8="http://schemas.microsoft.com/office/drawing/2016/5/14/chartex" xmlns:mc="http://schemas.openxmlformats.org/markup-compatibility/2006" xmlns:aink="http://schemas.microsoft.com/office/drawing/2016/ink" xmlns:am3d="http://schemas.microsoft.com/office/drawing/2017/model3d" xmlns:o="urn:schemas-microsoft-com:office:office" xmlns:r="http://schemas.openxmlformats.org/officeDocument/2006/relationships" xmlns:m="http://schemas.openxmlformats.org/officeDocument/2006/math" xmlns:v="urn:schemas-microsoft-com:vml" xmlns:wp14="http://schemas.microsoft.com/office/word/2010/wordprocessingDrawing" xmlns:wp="http://schemas.openxmlformats.org/drawingml/2006/wordprocessingDrawing" xmlns:w10="urn:schemas-microsoft-com:office:word" xmlns:w="http://schemas.openxmlformats.org/wordprocessingml/2006/main" xmlns:w14="http://schemas.microsoft.com/office/word/2010/wordml" xmlns:w15="http://schemas.microsoft.com/office/word/2012/wordml" xmlns:w16cex="http://schemas.microsoft.com/office/word/2018/wordml/cex" xmlns:w16cid="http://schemas.microsoft.com/office/word/2016/wordml/cid" xmlns:w16="http://schemas.microsoft.com/office/word/2018/wordml" xmlns:w16se="http://schemas.microsoft.com/office/word/2015/wordml/symex" xmlns:wpg="http://schemas.microsoft.com/office/word/2010/wordprocessingGroup" xmlns:wpi="http://schemas.microsoft.com/office/word/2010/wordprocessingInk" xmlns:wne="http://schemas.microsoft.com/office/word/2006/wordml" xmlns:wps="http://schemas.microsoft.com/office/word/2010/wordprocessingShape" mc:Ignorable="w14 w15 w16se w16cid w16 w16cex wp14">
   <w:body>
     <w:p>
       <w:pPr>
@@ -65,18 +65,34 @@
           <w:noProof/>
           <w:lang w:val="it-IT"/>
         </w:rPr>
-        <w:t>11 ottobre 2020</w:t>
+        <w:t>24 ottobre 2020</w:t>
       </w:r>
       <w:r>
         <w:fldChar w:fldCharType="end"/>
       </w:r>
     </w:p>
     <w:p>
+      <w:fldSimple w:instr=" MERGEFIELD $doctor ">
+        <w:r>
+          <w:rPr>
+            <w:noProof/>
+          </w:rPr>
+          <w:t>«$doctor»</w:t>
+        </w:r>
+      </w:fldSimple>
+    </w:p>
+    <w:p>
       <w:r>
         <w:fldChar w:fldCharType="begin"/>
       </w:r>
       <w:r>
-        <w:instrText xml:space="preserve"> MERGEFIELD $doctor </w:instrText>
+        <w:instrText xml:space="preserve"> MERGEFIELD $</w:instrText>
+      </w:r>
+      <w:r>
+        <w:instrText>doctorA</w:instrText>
+      </w:r>
+      <w:r>
+        <w:instrText xml:space="preserve">ddress </w:instrText>
       </w:r>
       <w:r>
         <w:fldChar w:fldCharType="separate"/>
@@ -85,7 +101,19 @@
         <w:rPr>
           <w:noProof/>
         </w:rPr>
-        <w:t>«$doctor»</w:t>
+        <w:t>«$</w:t>
+      </w:r>
+      <w:r>
+        <w:rPr>
+          <w:noProof/>
+        </w:rPr>
+        <w:t>doctorA</w:t>
+      </w:r>
+      <w:r>
+        <w:rPr>
+          <w:noProof/>
+        </w:rPr>
+        <w:t>ddress»</w:t>
       </w:r>
       <w:r>
         <w:rPr>
@@ -102,10 +130,10 @@
         <w:instrText xml:space="preserve"> MERGEFIELD $</w:instrText>
       </w:r>
       <w:r>
-        <w:instrText>doctorA</w:instrText>
-      </w:r>
-      <w:r>
-        <w:instrText xml:space="preserve">ddress </w:instrText>
+        <w:instrText>doctorP</w:instrText>
+      </w:r>
+      <w:r>
+        <w:instrText xml:space="preserve">hone </w:instrText>
       </w:r>
       <w:r>
         <w:fldChar w:fldCharType="separate"/>
@@ -120,13 +148,13 @@
         <w:rPr>
           <w:noProof/>
         </w:rPr>
-        <w:t>doctorA</w:t>
-      </w:r>
-      <w:r>
-        <w:rPr>
-          <w:noProof/>
-        </w:rPr>
-        <w:t>ddress»</w:t>
+        <w:t>doctorP</w:t>
+      </w:r>
+      <w:r>
+        <w:rPr>
+          <w:noProof/>
+        </w:rPr>
+        <w:t>hone»</w:t>
       </w:r>
       <w:r>
         <w:rPr>
@@ -135,65 +163,225 @@
         <w:fldChar w:fldCharType="end"/>
       </w:r>
     </w:p>
-    <w:p>
-      <w:r>
+    <w:p/>
+    <w:p>
+      <w:pPr>
+        <w:rPr>
+          <w:lang w:val="it-IT"/>
+        </w:rPr>
+      </w:pPr>
+      <w:r>
+        <w:rPr>
+          <w:lang w:val="it-IT"/>
+        </w:rPr>
+        <w:t xml:space="preserve">RE: </w:t>
+      </w:r>
+      <w:r>
+        <w:rPr>
+          <w:lang w:val="it-IT"/>
+        </w:rPr>
+        <w:t>Nome</w:t>
+      </w:r>
+      <w:r>
+        <w:rPr>
+          <w:lang w:val="it-IT"/>
+        </w:rPr>
+        <w:t xml:space="preserve">: </w:t>
+      </w:r>
+      <w:r>
+        <w:rPr>
+          <w:lang w:val="it-IT"/>
+        </w:rPr>
         <w:fldChar w:fldCharType="begin"/>
       </w:r>
       <w:r>
+        <w:rPr>
+          <w:lang w:val="it-IT"/>
+        </w:rPr>
+        <w:instrText xml:space="preserve"> MERGEFIELD $patientFirstname </w:instrText>
+      </w:r>
+      <w:r>
+        <w:rPr>
+          <w:lang w:val="it-IT"/>
+        </w:rPr>
+        <w:fldChar w:fldCharType="separate"/>
+      </w:r>
+      <w:r>
+        <w:rPr>
+          <w:noProof/>
+          <w:lang w:val="it-IT"/>
+        </w:rPr>
+        <w:t>«</w:t>
+      </w:r>
+      <w:r>
+        <w:rPr>
+          <w:noProof/>
+          <w:lang w:val="it-IT"/>
+        </w:rPr>
+        <w:t>$</w:t>
+      </w:r>
+      <w:r>
+        <w:rPr>
+          <w:noProof/>
+          <w:lang w:val="it-IT"/>
+        </w:rPr>
+        <w:t>patientFirstname»</w:t>
+      </w:r>
+      <w:r>
+        <w:rPr>
+          <w:lang w:val="it-IT"/>
+        </w:rPr>
+        <w:fldChar w:fldCharType="end"/>
+      </w:r>
+      <w:r>
+        <w:rPr>
+          <w:lang w:val="it-IT"/>
+        </w:rPr>
+        <w:t xml:space="preserve"> </w:t>
+      </w:r>
+      <w:r>
+        <w:rPr>
+          <w:lang w:val="it-IT"/>
+        </w:rPr>
+        <w:fldChar w:fldCharType="begin"/>
+      </w:r>
+      <w:r>
+        <w:rPr>
+          <w:lang w:val="it-IT"/>
+        </w:rPr>
         <w:instrText xml:space="preserve"> MERGEFIELD $</w:instrText>
       </w:r>
       <w:r>
-        <w:instrText>doctorP</w:instrText>
-      </w:r>
-      <w:r>
-        <w:instrText xml:space="preserve">hone </w:instrText>
-      </w:r>
-      <w:r>
+        <w:rPr>
+          <w:lang w:val="it-IT"/>
+        </w:rPr>
+        <w:instrText>patientLastname</w:instrText>
+      </w:r>
+      <w:r>
+        <w:rPr>
+          <w:lang w:val="it-IT"/>
+        </w:rPr>
+        <w:instrText xml:space="preserve"> </w:instrText>
+      </w:r>
+      <w:r>
+        <w:rPr>
+          <w:lang w:val="it-IT"/>
+        </w:rPr>
         <w:fldChar w:fldCharType="separate"/>
       </w:r>
       <w:r>
         <w:rPr>
           <w:noProof/>
+          <w:lang w:val="it-IT"/>
+        </w:rPr>
+        <w:t>«</w:t>
+      </w:r>
+      <w:r>
+        <w:rPr>
+          <w:noProof/>
+          <w:lang w:val="it-IT"/>
+        </w:rPr>
+        <w:t>$</w:t>
+      </w:r>
+      <w:r>
+        <w:rPr>
+          <w:noProof/>
+          <w:lang w:val="it-IT"/>
+        </w:rPr>
+        <w:t>patientLastname»</w:t>
+      </w:r>
+      <w:r>
+        <w:rPr>
+          <w:lang w:val="it-IT"/>
+        </w:rPr>
+        <w:fldChar w:fldCharType="end"/>
+      </w:r>
+      <w:r>
+        <w:rPr>
+          <w:lang w:val="it-IT"/>
+        </w:rPr>
+        <w:t xml:space="preserve"> </w:t>
+      </w:r>
+      <w:r>
+        <w:rPr>
+          <w:lang w:val="it-IT"/>
+        </w:rPr>
+        <w:t xml:space="preserve">| </w:t>
+      </w:r>
+      <w:r>
+        <w:rPr>
+          <w:lang w:val="it-IT"/>
+        </w:rPr>
+        <w:t xml:space="preserve">Nato/a </w:t>
+      </w:r>
+      <w:r>
+        <w:rPr>
+          <w:lang w:val="it-IT"/>
+        </w:rPr>
+        <w:fldChar w:fldCharType="begin"/>
+      </w:r>
+      <w:r>
+        <w:rPr>
+          <w:lang w:val="it-IT"/>
+        </w:rPr>
+        <w:instrText xml:space="preserve"> MERGEFIELD $</w:instrText>
+      </w:r>
+      <w:r>
+        <w:rPr>
+          <w:lang w:val="it-IT"/>
+        </w:rPr>
+        <w:instrText>patientB</w:instrText>
+      </w:r>
+      <w:r>
+        <w:rPr>
+          <w:lang w:val="it-IT"/>
+        </w:rPr>
+        <w:instrText xml:space="preserve">irthPlace </w:instrText>
+      </w:r>
+      <w:r>
+        <w:rPr>
+          <w:lang w:val="it-IT"/>
+        </w:rPr>
+        <w:fldChar w:fldCharType="separate"/>
+      </w:r>
+      <w:r>
+        <w:rPr>
+          <w:noProof/>
+          <w:lang w:val="it-IT"/>
         </w:rPr>
         <w:t>«$</w:t>
       </w:r>
       <w:r>
         <w:rPr>
           <w:noProof/>
-        </w:rPr>
-        <w:t>doctorP</w:t>
-      </w:r>
-      <w:r>
-        <w:rPr>
-          <w:noProof/>
-        </w:rPr>
-        <w:t>hone»</w:t>
-      </w:r>
-      <w:r>
-        <w:rPr>
-          <w:noProof/>
+          <w:lang w:val="it-IT"/>
+        </w:rPr>
+        <w:t>patientB</w:t>
+      </w:r>
+      <w:r>
+        <w:rPr>
+          <w:noProof/>
+          <w:lang w:val="it-IT"/>
+        </w:rPr>
+        <w:t>irthPlace»</w:t>
+      </w:r>
+      <w:r>
+        <w:rPr>
+          <w:lang w:val="it-IT"/>
         </w:rPr>
         <w:fldChar w:fldCharType="end"/>
       </w:r>
-    </w:p>
-    <w:p/>
-    <w:p>
-      <w:pPr>
-        <w:rPr>
-          <w:lang w:val="it-IT"/>
-        </w:rPr>
-      </w:pPr>
-      <w:r>
-        <w:rPr>
-          <w:lang w:val="it-IT"/>
-        </w:rPr>
-        <w:t xml:space="preserve">RE: </w:t>
-      </w:r>
-      <w:r>
-        <w:rPr>
-          <w:lang w:val="it-IT"/>
-        </w:rPr>
-        <w:t>Nome</w:t>
+      <w:r>
+        <w:rPr>
+          <w:lang w:val="it-IT"/>
+        </w:rPr>
+        <w:t xml:space="preserve">, </w:t>
+      </w:r>
+      <w:r>
+        <w:rPr>
+          <w:lang w:val="it-IT"/>
+        </w:rPr>
+        <w:t xml:space="preserve">il </w:t>
       </w:r>
       <w:r>
         <w:rPr>
@@ -202,15 +390,83 @@
         <w:t xml:space="preserve">: </w:t>
       </w:r>
       <w:r>
-        <w:rPr>
-          <w:lang w:val="it-IT"/>
-        </w:rPr>
         <w:fldChar w:fldCharType="begin"/>
       </w:r>
       <w:r>
         <w:rPr>
           <w:lang w:val="it-IT"/>
         </w:rPr>
+        <w:instrText xml:space="preserve"> MERGEFIELD $</w:instrText>
+      </w:r>
+      <w:r>
+        <w:rPr>
+          <w:lang w:val="it-IT"/>
+        </w:rPr>
+        <w:instrText>patientD</w:instrText>
+      </w:r>
+      <w:r>
+        <w:rPr>
+          <w:lang w:val="it-IT"/>
+        </w:rPr>
+        <w:instrText xml:space="preserve">ateofBirth </w:instrText>
+      </w:r>
+      <w:r>
+        <w:fldChar w:fldCharType="separate"/>
+      </w:r>
+      <w:r>
+        <w:rPr>
+          <w:noProof/>
+          <w:lang w:val="it-IT"/>
+        </w:rPr>
+        <w:t>«$</w:t>
+      </w:r>
+      <w:r>
+        <w:rPr>
+          <w:noProof/>
+          <w:lang w:val="it-IT"/>
+        </w:rPr>
+        <w:t>patientD</w:t>
+      </w:r>
+      <w:r>
+        <w:rPr>
+          <w:noProof/>
+          <w:lang w:val="it-IT"/>
+        </w:rPr>
+        <w:t>ateofBirth»</w:t>
+      </w:r>
+      <w:r>
+        <w:fldChar w:fldCharType="end"/>
+      </w:r>
+    </w:p>
+    <w:p>
+      <w:pPr>
+        <w:rPr>
+          <w:lang w:val="it-IT"/>
+        </w:rPr>
+      </w:pPr>
+    </w:p>
+    <w:p>
+      <w:pPr>
+        <w:rPr>
+          <w:lang w:val="it-IT"/>
+        </w:rPr>
+      </w:pPr>
+      <w:r>
+        <w:rPr>
+          <w:lang w:val="it-IT"/>
+        </w:rPr>
+        <w:t xml:space="preserve">Il paziente </w:t>
+      </w:r>
+      <w:r>
+        <w:rPr>
+          <w:lang w:val="it-IT"/>
+        </w:rPr>
+        <w:fldChar w:fldCharType="begin"/>
+      </w:r>
+      <w:r>
+        <w:rPr>
+          <w:lang w:val="it-IT"/>
+        </w:rPr>
         <w:instrText xml:space="preserve"> MERGEFIELD $patientFirstname </w:instrText>
       </w:r>
       <w:r>
@@ -224,7 +480,21 @@
           <w:noProof/>
           <w:lang w:val="it-IT"/>
         </w:rPr>
-        <w:t>«patientFirstname»</w:t>
+        <w:t>«</w:t>
+      </w:r>
+      <w:r>
+        <w:rPr>
+          <w:noProof/>
+          <w:lang w:val="it-IT"/>
+        </w:rPr>
+        <w:t>$</w:t>
+      </w:r>
+      <w:r>
+        <w:rPr>
+          <w:noProof/>
+          <w:lang w:val="it-IT"/>
+        </w:rPr>
+        <w:t>patientFirstname»</w:t>
       </w:r>
       <w:r>
         <w:rPr>
@@ -273,250 +543,35 @@
           <w:noProof/>
           <w:lang w:val="it-IT"/>
         </w:rPr>
-        <w:t>«patientLastname»</w:t>
-      </w:r>
-      <w:r>
-        <w:rPr>
-          <w:lang w:val="it-IT"/>
-        </w:rPr>
-        <w:fldChar w:fldCharType="end"/>
-      </w:r>
-      <w:r>
-        <w:rPr>
-          <w:lang w:val="it-IT"/>
-        </w:rPr>
-        <w:t xml:space="preserve"> </w:t>
-      </w:r>
-      <w:r>
-        <w:rPr>
-          <w:lang w:val="it-IT"/>
-        </w:rPr>
-        <w:t xml:space="preserve">| </w:t>
-      </w:r>
-      <w:r>
-        <w:rPr>
-          <w:lang w:val="it-IT"/>
-        </w:rPr>
-        <w:t xml:space="preserve">Nato/a </w:t>
-      </w:r>
-      <w:r>
-        <w:rPr>
-          <w:lang w:val="it-IT"/>
-        </w:rPr>
-        <w:fldChar w:fldCharType="begin"/>
-      </w:r>
-      <w:r>
-        <w:rPr>
-          <w:lang w:val="it-IT"/>
-        </w:rPr>
-        <w:instrText xml:space="preserve"> MERGEFIELD $</w:instrText>
-      </w:r>
-      <w:r>
-        <w:rPr>
-          <w:lang w:val="it-IT"/>
-        </w:rPr>
-        <w:instrText>patientB</w:instrText>
-      </w:r>
-      <w:r>
-        <w:rPr>
-          <w:lang w:val="it-IT"/>
-        </w:rPr>
-        <w:instrText xml:space="preserve">irthPlace </w:instrText>
-      </w:r>
-      <w:r>
-        <w:rPr>
-          <w:lang w:val="it-IT"/>
-        </w:rPr>
-        <w:fldChar w:fldCharType="separate"/>
-      </w:r>
-      <w:r>
-        <w:rPr>
-          <w:noProof/>
-          <w:lang w:val="it-IT"/>
-        </w:rPr>
-        <w:t>«$</w:t>
-      </w:r>
-      <w:r>
-        <w:rPr>
-          <w:noProof/>
-          <w:lang w:val="it-IT"/>
-        </w:rPr>
-        <w:t>patientB</w:t>
-      </w:r>
-      <w:r>
-        <w:rPr>
-          <w:noProof/>
-          <w:lang w:val="it-IT"/>
-        </w:rPr>
-        <w:t>irthPlace»</w:t>
-      </w:r>
-      <w:r>
-        <w:rPr>
-          <w:lang w:val="it-IT"/>
-        </w:rPr>
-        <w:fldChar w:fldCharType="end"/>
-      </w:r>
-      <w:r>
-        <w:rPr>
-          <w:lang w:val="it-IT"/>
-        </w:rPr>
-        <w:t xml:space="preserve">, </w:t>
-      </w:r>
-      <w:bookmarkStart w:id="0" w:name="_GoBack"/>
-      <w:bookmarkEnd w:id="0"/>
-      <w:r>
-        <w:rPr>
-          <w:lang w:val="it-IT"/>
-        </w:rPr>
-        <w:t xml:space="preserve">il </w:t>
-      </w:r>
-      <w:r>
-        <w:rPr>
-          <w:lang w:val="it-IT"/>
-        </w:rPr>
-        <w:t xml:space="preserve">: </w:t>
-      </w:r>
-      <w:r>
-        <w:fldChar w:fldCharType="begin"/>
-      </w:r>
-      <w:r>
-        <w:rPr>
-          <w:lang w:val="it-IT"/>
-        </w:rPr>
-        <w:instrText xml:space="preserve"> MERGEFIELD $</w:instrText>
-      </w:r>
-      <w:r>
-        <w:rPr>
-          <w:lang w:val="it-IT"/>
-        </w:rPr>
-        <w:instrText>patientD</w:instrText>
-      </w:r>
-      <w:r>
-        <w:rPr>
-          <w:lang w:val="it-IT"/>
-        </w:rPr>
-        <w:instrText xml:space="preserve">ateofBirth </w:instrText>
-      </w:r>
-      <w:r>
-        <w:fldChar w:fldCharType="separate"/>
-      </w:r>
-      <w:r>
-        <w:rPr>
-          <w:noProof/>
-          <w:lang w:val="it-IT"/>
-        </w:rPr>
-        <w:t>«$</w:t>
-      </w:r>
-      <w:r>
-        <w:rPr>
-          <w:noProof/>
-          <w:lang w:val="it-IT"/>
-        </w:rPr>
-        <w:t>patientD</w:t>
-      </w:r>
-      <w:r>
-        <w:rPr>
-          <w:noProof/>
-          <w:lang w:val="it-IT"/>
-        </w:rPr>
-        <w:t>ateofBirth»</w:t>
-      </w:r>
-      <w:r>
-        <w:fldChar w:fldCharType="end"/>
-      </w:r>
-    </w:p>
-    <w:p>
-      <w:pPr>
-        <w:rPr>
-          <w:lang w:val="it-IT"/>
-        </w:rPr>
-      </w:pPr>
-    </w:p>
-    <w:p>
-      <w:pPr>
-        <w:rPr>
-          <w:lang w:val="it-IT"/>
-        </w:rPr>
-      </w:pPr>
-      <w:r>
-        <w:rPr>
-          <w:lang w:val="it-IT"/>
-        </w:rPr>
-        <w:t xml:space="preserve">Il paziente </w:t>
-      </w:r>
-      <w:r>
-        <w:rPr>
-          <w:lang w:val="it-IT"/>
-        </w:rPr>
-        <w:fldChar w:fldCharType="begin"/>
-      </w:r>
-      <w:r>
-        <w:rPr>
-          <w:lang w:val="it-IT"/>
-        </w:rPr>
-        <w:instrText xml:space="preserve"> MERGEFIELD $patientFirstname </w:instrText>
-      </w:r>
-      <w:r>
-        <w:rPr>
-          <w:lang w:val="it-IT"/>
-        </w:rPr>
-        <w:fldChar w:fldCharType="separate"/>
-      </w:r>
-      <w:r>
-        <w:rPr>
-          <w:noProof/>
-          <w:lang w:val="it-IT"/>
-        </w:rPr>
-        <w:t>«patientFirstname»</w:t>
-      </w:r>
-      <w:r>
-        <w:rPr>
-          <w:lang w:val="it-IT"/>
-        </w:rPr>
-        <w:fldChar w:fldCharType="end"/>
-      </w:r>
-      <w:r>
-        <w:rPr>
-          <w:lang w:val="it-IT"/>
-        </w:rPr>
-        <w:t xml:space="preserve"> </w:t>
-      </w:r>
-      <w:r>
-        <w:rPr>
-          <w:lang w:val="it-IT"/>
-        </w:rPr>
-        <w:fldChar w:fldCharType="begin"/>
-      </w:r>
-      <w:r>
-        <w:rPr>
-          <w:lang w:val="it-IT"/>
-        </w:rPr>
-        <w:instrText xml:space="preserve"> MERGEFIELD $</w:instrText>
-      </w:r>
-      <w:r>
-        <w:rPr>
-          <w:lang w:val="it-IT"/>
-        </w:rPr>
-        <w:instrText>patientLastname</w:instrText>
-      </w:r>
-      <w:r>
-        <w:rPr>
-          <w:lang w:val="it-IT"/>
-        </w:rPr>
-        <w:instrText xml:space="preserve"> </w:instrText>
-      </w:r>
-      <w:r>
-        <w:rPr>
-          <w:lang w:val="it-IT"/>
-        </w:rPr>
-        <w:fldChar w:fldCharType="separate"/>
-      </w:r>
-      <w:r>
-        <w:rPr>
-          <w:noProof/>
-          <w:lang w:val="it-IT"/>
-        </w:rPr>
-        <w:t>«patientFirstname»</w:t>
+        <w:t>«</w:t>
+      </w:r>
+      <w:r>
+        <w:rPr>
+          <w:noProof/>
+          <w:lang w:val="it-IT"/>
+        </w:rPr>
+        <w:t>$</w:t>
+      </w:r>
+      <w:r>
+        <w:rPr>
+          <w:noProof/>
+          <w:lang w:val="it-IT"/>
+        </w:rPr>
+        <w:t>patient</w:t>
+      </w:r>
+      <w:r>
+        <w:rPr>
+          <w:noProof/>
+          <w:lang w:val="it-IT"/>
+        </w:rPr>
+        <w:t>Lastname</w:t>
+      </w:r>
+      <w:r>
+        <w:rPr>
+          <w:noProof/>
+          <w:lang w:val="it-IT"/>
+        </w:rPr>
+        <w:t>»</w:t>
       </w:r>
       <w:r>
         <w:rPr>
@@ -1004,7 +1059,7 @@
 </file>
 
 <file path=word/styles.xml><?xml version="1.0" encoding="utf-8"?>
-<w:styles xmlns:mc="http://schemas.openxmlformats.org/markup-compatibility/2006" xmlns:r="http://schemas.openxmlformats.org/officeDocument/2006/relationships" xmlns:w="http://schemas.openxmlformats.org/wordprocessingml/2006/main" xmlns:w14="http://schemas.microsoft.com/office/word/2010/wordml" xmlns:w15="http://schemas.microsoft.com/office/word/2012/wordml" mc:Ignorable="w14 w15">
+<w:styles xmlns:mc="http://schemas.openxmlformats.org/markup-compatibility/2006" xmlns:r="http://schemas.openxmlformats.org/officeDocument/2006/relationships" xmlns:w="http://schemas.openxmlformats.org/wordprocessingml/2006/main" xmlns:w14="http://schemas.microsoft.com/office/word/2010/wordml" xmlns:w15="http://schemas.microsoft.com/office/word/2012/wordml" xmlns:w16cex="http://schemas.microsoft.com/office/word/2018/wordml/cex" xmlns:w16cid="http://schemas.microsoft.com/office/word/2016/wordml/cid" xmlns:w16="http://schemas.microsoft.com/office/word/2018/wordml" xmlns:w16se="http://schemas.microsoft.com/office/word/2015/wordml/symex" mc:Ignorable="w14 w15 w16se w16cid w16 w16cex">
   <w:docDefaults>
     <w:rPrDefault>
       <w:rPr>
@@ -1020,7 +1075,7 @@
       </w:pPr>
     </w:pPrDefault>
   </w:docDefaults>
-  <w:latentStyles w:defLockedState="0" w:defUIPriority="99" w:defSemiHidden="0" w:defUnhideWhenUsed="0" w:defQFormat="0" w:count="382">
+  <w:latentStyles w:defLockedState="0" w:defUIPriority="99" w:defSemiHidden="0" w:defUnhideWhenUsed="0" w:defQFormat="0" w:count="376">
     <w:lsdException w:name="Normal" w:uiPriority="0" w:qFormat="1"/>
     <w:lsdException w:name="heading 1" w:uiPriority="9" w:qFormat="1"/>
     <w:lsdException w:name="heading 2" w:semiHidden="1" w:uiPriority="9" w:unhideWhenUsed="1" w:qFormat="1"/>
@@ -1491,7 +1546,6 @@
       <w:spacing w:after="0" w:line="240" w:lineRule="auto"/>
     </w:pPr>
     <w:tblPr>
-      <w:tblInd w:w="0" w:type="dxa"/>
       <w:tblBorders>
         <w:top w:val="single" w:sz="4" w:space="0" w:color="auto"/>
         <w:left w:val="single" w:sz="4" w:space="0" w:color="auto"/>
@@ -1500,12 +1554,6 @@
         <w:insideH w:val="single" w:sz="4" w:space="0" w:color="auto"/>
         <w:insideV w:val="single" w:sz="4" w:space="0" w:color="auto"/>
       </w:tblBorders>
-      <w:tblCellMar>
-        <w:top w:w="0" w:type="dxa"/>
-        <w:left w:w="108" w:type="dxa"/>
-        <w:bottom w:w="0" w:type="dxa"/>
-        <w:right w:w="108" w:type="dxa"/>
-      </w:tblCellMar>
     </w:tblPr>
   </w:style>
   <w:style w:type="character" w:customStyle="1" w:styleId="Titolo1Carattere">

</xml_diff>